<commit_message>
add: estudo geral prova 2
</commit_message>
<xml_diff>
--- a/Exercicios/RevisãoProva2/ExercicioInterrupcaoGerenciaES.docx
+++ b/Exercicios/RevisãoProva2/ExercicioInterrupcaoGerenciaES.docx
@@ -66,6 +66,870 @@
         <w:outlineLvl w:val="3"/>
         <w:rPr>
           <w:rFonts w:ascii="Calibri" w:eastAsia="Times New Roman" w:hAnsi="Calibri" w:cs="Calibri"/>
+          <w:b/>
+          <w:bCs/>
+          <w:kern w:val="0"/>
+          <w:sz w:val="24"/>
+          <w:szCs w:val="24"/>
+          <w:lang w:val="pt-BR"/>
+          <w14:ligatures w14:val="none"/>
+        </w:rPr>
+      </w:pPr>
+      <w:r>
+        <w:rPr>
+          <w:rFonts w:ascii="Calibri" w:eastAsia="Times New Roman" w:hAnsi="Calibri" w:cs="Calibri"/>
+          <w:b/>
+          <w:bCs/>
+          <w:kern w:val="0"/>
+          <w:sz w:val="24"/>
+          <w:szCs w:val="24"/>
+          <w:lang w:val="pt-BR"/>
+          <w14:ligatures w14:val="none"/>
+        </w:rPr>
+        <w:t>b) Um sistema que utiliza DMA ainda precisa de interrupções, por quê?</w:t>
+      </w:r>
+    </w:p>
+    <w:p>
+      <w:pPr>
+        <w:spacing w:before="100" w:beforeAutospacing="1" w:after="100" w:afterAutospacing="1" w:line="240" w:lineRule="auto"/>
+        <w:outlineLvl w:val="2"/>
+        <w:rPr>
+          <w:rFonts w:ascii="Calibri" w:eastAsia="Times New Roman" w:hAnsi="Calibri" w:cs="Calibri"/>
+          <w:b/>
+          <w:bCs/>
+          <w:kern w:val="0"/>
+          <w:sz w:val="24"/>
+          <w:szCs w:val="24"/>
+          <w:lang w:val="pt-BR"/>
+          <w14:ligatures w14:val="none"/>
+        </w:rPr>
+      </w:pPr>
+      <w:r>
+        <w:rPr>
+          <w:rFonts w:ascii="Calibri" w:eastAsia="Times New Roman" w:hAnsi="Calibri" w:cs="Calibri"/>
+          <w:b/>
+          <w:bCs/>
+          <w:kern w:val="0"/>
+          <w:sz w:val="24"/>
+          <w:szCs w:val="24"/>
+          <w:lang w:val="pt-BR"/>
+          <w14:ligatures w14:val="none"/>
+        </w:rPr>
+        <w:t>2. Sobre o mecanismo de interrupções:</w:t>
+      </w:r>
+    </w:p>
+    <w:p>
+      <w:pPr>
+        <w:spacing w:before="100" w:beforeAutospacing="1" w:after="100" w:afterAutospacing="1" w:line="240" w:lineRule="auto"/>
+        <w:outlineLvl w:val="3"/>
+        <w:rPr>
+          <w:rFonts w:ascii="Calibri" w:eastAsia="Times New Roman" w:hAnsi="Calibri" w:cs="Calibri"/>
+          <w:b/>
+          <w:bCs/>
+          <w:kern w:val="0"/>
+          <w:sz w:val="24"/>
+          <w:szCs w:val="24"/>
+          <w:lang w:val="pt-BR"/>
+          <w14:ligatures w14:val="none"/>
+        </w:rPr>
+      </w:pPr>
+      <w:r>
+        <w:rPr>
+          <w:rFonts w:ascii="Calibri" w:eastAsia="Times New Roman" w:hAnsi="Calibri" w:cs="Calibri"/>
+          <w:b/>
+          <w:bCs/>
+          <w:kern w:val="0"/>
+          <w:sz w:val="24"/>
+          <w:szCs w:val="24"/>
+          <w:lang w:val="pt-BR"/>
+          <w14:ligatures w14:val="none"/>
+        </w:rPr>
+        <w:t>a) Apresente as diferenças entre interrupção externa, exceção/</w:t>
+      </w:r>
+      <w:proofErr w:type="spellStart"/>
+      <w:r>
+        <w:rPr>
+          <w:rFonts w:ascii="Calibri" w:eastAsia="Times New Roman" w:hAnsi="Calibri" w:cs="Calibri"/>
+          <w:b/>
+          <w:bCs/>
+          <w:kern w:val="0"/>
+          <w:sz w:val="24"/>
+          <w:szCs w:val="24"/>
+          <w:lang w:val="pt-BR"/>
+          <w14:ligatures w14:val="none"/>
+        </w:rPr>
+        <w:t>trap</w:t>
+      </w:r>
+      <w:proofErr w:type="spellEnd"/>
+      <w:r>
+        <w:rPr>
+          <w:rFonts w:ascii="Calibri" w:eastAsia="Times New Roman" w:hAnsi="Calibri" w:cs="Calibri"/>
+          <w:b/>
+          <w:bCs/>
+          <w:kern w:val="0"/>
+          <w:sz w:val="24"/>
+          <w:szCs w:val="24"/>
+          <w:lang w:val="pt-BR"/>
+          <w14:ligatures w14:val="none"/>
+        </w:rPr>
+        <w:t xml:space="preserve"> e interrupção de software (SVC).</w:t>
+      </w:r>
+    </w:p>
+    <w:p>
+      <w:pPr>
+        <w:spacing w:before="100" w:beforeAutospacing="1" w:after="100" w:afterAutospacing="1" w:line="240" w:lineRule="auto"/>
+        <w:outlineLvl w:val="3"/>
+        <w:rPr>
+          <w:rFonts w:ascii="Calibri" w:eastAsia="Times New Roman" w:hAnsi="Calibri" w:cs="Calibri"/>
+          <w:b/>
+          <w:bCs/>
+          <w:kern w:val="0"/>
+          <w:sz w:val="24"/>
+          <w:szCs w:val="24"/>
+          <w:lang w:val="pt-BR"/>
+          <w14:ligatures w14:val="none"/>
+        </w:rPr>
+      </w:pPr>
+      <w:r>
+        <w:rPr>
+          <w:rFonts w:ascii="Calibri" w:eastAsia="Times New Roman" w:hAnsi="Calibri" w:cs="Calibri"/>
+          <w:b/>
+          <w:bCs/>
+          <w:kern w:val="0"/>
+          <w:sz w:val="24"/>
+          <w:szCs w:val="24"/>
+          <w:lang w:val="pt-BR"/>
+          <w14:ligatures w14:val="none"/>
+        </w:rPr>
+        <w:t xml:space="preserve">b) Apresente situações </w:t>
+      </w:r>
+      <w:r>
+        <w:rPr>
+          <w:rFonts w:ascii="Calibri" w:eastAsia="Times New Roman" w:hAnsi="Calibri" w:cs="Calibri"/>
+          <w:b/>
+          <w:bCs/>
+          <w:kern w:val="0"/>
+          <w:sz w:val="24"/>
+          <w:szCs w:val="24"/>
+          <w:lang w:val="pt-BR"/>
+          <w14:ligatures w14:val="none"/>
+        </w:rPr>
+        <w:t>em que</w:t>
+      </w:r>
+      <w:r>
+        <w:rPr>
+          <w:rFonts w:ascii="Calibri" w:eastAsia="Times New Roman" w:hAnsi="Calibri" w:cs="Calibri"/>
+          <w:b/>
+          <w:bCs/>
+          <w:kern w:val="0"/>
+          <w:sz w:val="24"/>
+          <w:szCs w:val="24"/>
+          <w:lang w:val="pt-BR"/>
+          <w14:ligatures w14:val="none"/>
+        </w:rPr>
+        <w:t xml:space="preserve"> cada uma destas é utilizada em um sistema operacional.</w:t>
+      </w:r>
+    </w:p>
+    <w:p>
+      <w:pPr>
+        <w:spacing w:before="100" w:beforeAutospacing="1" w:after="100" w:afterAutospacing="1" w:line="240" w:lineRule="auto"/>
+        <w:outlineLvl w:val="2"/>
+        <w:rPr>
+          <w:rFonts w:ascii="Calibri" w:eastAsia="Times New Roman" w:hAnsi="Calibri" w:cs="Calibri"/>
+          <w:b/>
+          <w:bCs/>
+          <w:kern w:val="0"/>
+          <w:sz w:val="24"/>
+          <w:szCs w:val="24"/>
+          <w:lang w:val="pt-BR"/>
+          <w14:ligatures w14:val="none"/>
+        </w:rPr>
+      </w:pPr>
+      <w:r>
+        <w:rPr>
+          <w:rFonts w:ascii="Calibri" w:eastAsia="Times New Roman" w:hAnsi="Calibri" w:cs="Calibri"/>
+          <w:b/>
+          <w:bCs/>
+          <w:kern w:val="0"/>
+          <w:sz w:val="24"/>
+          <w:szCs w:val="24"/>
+          <w:lang w:val="pt-BR"/>
+          <w14:ligatures w14:val="none"/>
+        </w:rPr>
+        <w:t>3. O que são modos de operação do processador?</w:t>
+      </w:r>
+    </w:p>
+    <w:p>
+      <w:pPr>
+        <w:spacing w:before="100" w:beforeAutospacing="1" w:after="100" w:afterAutospacing="1" w:line="240" w:lineRule="auto"/>
+        <w:outlineLvl w:val="2"/>
+        <w:rPr>
+          <w:rFonts w:ascii="Calibri" w:eastAsia="Times New Roman" w:hAnsi="Calibri" w:cs="Calibri"/>
+          <w:kern w:val="0"/>
+          <w:sz w:val="24"/>
+          <w:szCs w:val="24"/>
+          <w:lang w:val="pt-BR"/>
+          <w14:ligatures w14:val="none"/>
+        </w:rPr>
+      </w:pPr>
+      <w:r>
+        <w:rPr>
+          <w:rFonts w:ascii="Calibri" w:hAnsi="Calibri" w:cs="Calibri"/>
+          <w:sz w:val="24"/>
+          <w:szCs w:val="24"/>
+          <w:lang w:val="pt-BR"/>
+        </w:rPr>
+        <w:t>Os modos de oper</w:t>
+      </w:r>
+      <w:r>
+        <w:rPr>
+          <w:rFonts w:ascii="Calibri" w:hAnsi="Calibri" w:cs="Calibri"/>
+          <w:sz w:val="24"/>
+          <w:szCs w:val="24"/>
+          <w:lang w:val="pt-BR"/>
+        </w:rPr>
+        <w:t>açã</w:t>
+      </w:r>
+      <w:r>
+        <w:rPr>
+          <w:rFonts w:ascii="Calibri" w:hAnsi="Calibri" w:cs="Calibri"/>
+          <w:sz w:val="24"/>
+          <w:szCs w:val="24"/>
+          <w:lang w:val="pt-BR"/>
+        </w:rPr>
+        <w:t xml:space="preserve">o do processador definem o funcionamento do mesmo com </w:t>
+      </w:r>
+      <w:r>
+        <w:rPr>
+          <w:rFonts w:ascii="Calibri" w:hAnsi="Calibri" w:cs="Calibri"/>
+          <w:sz w:val="24"/>
+          <w:szCs w:val="24"/>
+          <w:lang w:val="pt-BR"/>
+        </w:rPr>
+        <w:t>relação</w:t>
+      </w:r>
+      <w:r>
+        <w:rPr>
+          <w:rFonts w:ascii="Calibri" w:hAnsi="Calibri" w:cs="Calibri"/>
+          <w:sz w:val="24"/>
+          <w:szCs w:val="24"/>
+          <w:lang w:val="pt-BR"/>
+        </w:rPr>
+        <w:t xml:space="preserve"> a </w:t>
+      </w:r>
+      <w:r>
+        <w:rPr>
+          <w:rFonts w:ascii="Calibri" w:hAnsi="Calibri" w:cs="Calibri"/>
+          <w:sz w:val="24"/>
+          <w:szCs w:val="24"/>
+          <w:lang w:val="pt-BR"/>
+        </w:rPr>
+        <w:t>execução</w:t>
+      </w:r>
+      <w:r>
+        <w:rPr>
+          <w:rFonts w:ascii="Calibri" w:hAnsi="Calibri" w:cs="Calibri"/>
+          <w:sz w:val="24"/>
+          <w:szCs w:val="24"/>
+          <w:lang w:val="pt-BR"/>
+        </w:rPr>
+        <w:t xml:space="preserve"> de </w:t>
+      </w:r>
+      <w:r>
+        <w:rPr>
+          <w:rFonts w:ascii="Calibri" w:hAnsi="Calibri" w:cs="Calibri"/>
+          <w:sz w:val="24"/>
+          <w:szCs w:val="24"/>
+          <w:lang w:val="pt-BR"/>
+        </w:rPr>
+        <w:t>instruções</w:t>
+      </w:r>
+      <w:r>
+        <w:rPr>
+          <w:rFonts w:ascii="Calibri" w:hAnsi="Calibri" w:cs="Calibri"/>
+          <w:sz w:val="24"/>
+          <w:szCs w:val="24"/>
+          <w:lang w:val="pt-BR"/>
+        </w:rPr>
+        <w:t xml:space="preserve"> e </w:t>
+      </w:r>
+      <w:r>
+        <w:rPr>
+          <w:rFonts w:ascii="Calibri" w:hAnsi="Calibri" w:cs="Calibri"/>
+          <w:sz w:val="24"/>
+          <w:szCs w:val="24"/>
+          <w:lang w:val="pt-BR"/>
+        </w:rPr>
+        <w:t>privilégio</w:t>
+      </w:r>
+      <w:r>
+        <w:rPr>
+          <w:rFonts w:ascii="Calibri" w:hAnsi="Calibri" w:cs="Calibri"/>
+          <w:sz w:val="24"/>
+          <w:szCs w:val="24"/>
+          <w:lang w:val="pt-BR"/>
+        </w:rPr>
+        <w:t xml:space="preserve"> no acesso a regi</w:t>
+      </w:r>
+      <w:r>
+        <w:rPr>
+          <w:rFonts w:ascii="Calibri" w:hAnsi="Calibri" w:cs="Calibri"/>
+          <w:sz w:val="24"/>
+          <w:szCs w:val="24"/>
+          <w:lang w:val="pt-BR"/>
+        </w:rPr>
+        <w:t>õ</w:t>
+      </w:r>
+      <w:r>
+        <w:rPr>
+          <w:rFonts w:ascii="Calibri" w:hAnsi="Calibri" w:cs="Calibri"/>
+          <w:sz w:val="24"/>
+          <w:szCs w:val="24"/>
+          <w:lang w:val="pt-BR"/>
+        </w:rPr>
+        <w:t xml:space="preserve">es de </w:t>
+      </w:r>
+      <w:r>
+        <w:rPr>
+          <w:rFonts w:ascii="Calibri" w:hAnsi="Calibri" w:cs="Calibri"/>
+          <w:sz w:val="24"/>
+          <w:szCs w:val="24"/>
+          <w:lang w:val="pt-BR"/>
+        </w:rPr>
+        <w:t>memória.</w:t>
+      </w:r>
+    </w:p>
+    <w:p>
+      <w:pPr>
+        <w:spacing w:before="100" w:beforeAutospacing="1" w:after="100" w:afterAutospacing="1" w:line="240" w:lineRule="auto"/>
+        <w:outlineLvl w:val="3"/>
+        <w:rPr>
+          <w:rFonts w:ascii="Calibri" w:eastAsia="Times New Roman" w:hAnsi="Calibri" w:cs="Calibri"/>
+          <w:b/>
+          <w:bCs/>
+          <w:kern w:val="0"/>
+          <w:sz w:val="24"/>
+          <w:szCs w:val="24"/>
+          <w:lang w:val="pt-BR"/>
+          <w14:ligatures w14:val="none"/>
+        </w:rPr>
+      </w:pPr>
+      <w:r>
+        <w:rPr>
+          <w:rFonts w:ascii="Calibri" w:eastAsia="Times New Roman" w:hAnsi="Calibri" w:cs="Calibri"/>
+          <w:b/>
+          <w:bCs/>
+          <w:kern w:val="0"/>
+          <w:sz w:val="24"/>
+          <w:szCs w:val="24"/>
+          <w:lang w:val="pt-BR"/>
+          <w14:ligatures w14:val="none"/>
+        </w:rPr>
+        <w:t>a) Apresente como estes são utilizados e sua importância para a implementação de sistemas operacionais.</w:t>
+      </w:r>
+    </w:p>
+    <w:p>
+      <w:pPr>
+        <w:spacing w:before="100" w:beforeAutospacing="1" w:after="100" w:afterAutospacing="1" w:line="240" w:lineRule="auto"/>
+        <w:outlineLvl w:val="3"/>
+        <w:rPr>
+          <w:rFonts w:ascii="Calibri" w:eastAsia="Times New Roman" w:hAnsi="Calibri" w:cs="Calibri"/>
+          <w:b/>
+          <w:bCs/>
+          <w:kern w:val="0"/>
+          <w:sz w:val="24"/>
+          <w:szCs w:val="24"/>
+          <w:lang w:val="pt-BR"/>
+          <w14:ligatures w14:val="none"/>
+        </w:rPr>
+      </w:pPr>
+      <w:r>
+        <w:rPr>
+          <w:rFonts w:ascii="Calibri" w:hAnsi="Calibri" w:cs="Calibri"/>
+          <w:sz w:val="24"/>
+          <w:szCs w:val="24"/>
+          <w:lang w:val="pt-BR"/>
+        </w:rPr>
+        <w:t xml:space="preserve">Os processos geralmente executam com um </w:t>
+      </w:r>
+      <w:r>
+        <w:rPr>
+          <w:rFonts w:ascii="Calibri" w:hAnsi="Calibri" w:cs="Calibri"/>
+          <w:sz w:val="24"/>
+          <w:szCs w:val="24"/>
+          <w:lang w:val="pt-BR"/>
+        </w:rPr>
+        <w:t>nível</w:t>
+      </w:r>
+      <w:r>
+        <w:rPr>
+          <w:rFonts w:ascii="Calibri" w:hAnsi="Calibri" w:cs="Calibri"/>
+          <w:sz w:val="24"/>
+          <w:szCs w:val="24"/>
+          <w:lang w:val="pt-BR"/>
+        </w:rPr>
+        <w:t xml:space="preserve"> reduzido de </w:t>
+      </w:r>
+      <w:r>
+        <w:rPr>
+          <w:rFonts w:ascii="Calibri" w:hAnsi="Calibri" w:cs="Calibri"/>
+          <w:sz w:val="24"/>
+          <w:szCs w:val="24"/>
+          <w:lang w:val="pt-BR"/>
+        </w:rPr>
+        <w:t>privilégio</w:t>
+      </w:r>
+      <w:r>
+        <w:rPr>
+          <w:rFonts w:ascii="Calibri" w:hAnsi="Calibri" w:cs="Calibri"/>
+          <w:sz w:val="24"/>
+          <w:szCs w:val="24"/>
+          <w:lang w:val="pt-BR"/>
+        </w:rPr>
+        <w:t xml:space="preserve"> (modo </w:t>
+      </w:r>
+      <w:r>
+        <w:rPr>
+          <w:rFonts w:ascii="Calibri" w:hAnsi="Calibri" w:cs="Calibri"/>
+          <w:sz w:val="24"/>
+          <w:szCs w:val="24"/>
+          <w:lang w:val="pt-BR"/>
+        </w:rPr>
+        <w:t>usuário</w:t>
+      </w:r>
+      <w:r>
+        <w:rPr>
+          <w:rFonts w:ascii="Calibri" w:hAnsi="Calibri" w:cs="Calibri"/>
+          <w:sz w:val="24"/>
+          <w:szCs w:val="24"/>
+          <w:lang w:val="pt-BR"/>
+        </w:rPr>
+        <w:t xml:space="preserve">) e quando realizam uma chamada de sistema, ocorre uma </w:t>
+      </w:r>
+      <w:r>
+        <w:rPr>
+          <w:rFonts w:ascii="Calibri" w:hAnsi="Calibri" w:cs="Calibri"/>
+          <w:sz w:val="24"/>
+          <w:szCs w:val="24"/>
+          <w:lang w:val="pt-BR"/>
+        </w:rPr>
+        <w:t>mudança</w:t>
+      </w:r>
+      <w:r>
+        <w:rPr>
+          <w:rFonts w:ascii="Calibri" w:hAnsi="Calibri" w:cs="Calibri"/>
+          <w:sz w:val="24"/>
+          <w:szCs w:val="24"/>
+          <w:lang w:val="pt-BR"/>
+        </w:rPr>
+        <w:t xml:space="preserve"> no modo de </w:t>
+      </w:r>
+      <w:r>
+        <w:rPr>
+          <w:rFonts w:ascii="Calibri" w:hAnsi="Calibri" w:cs="Calibri"/>
+          <w:sz w:val="24"/>
+          <w:szCs w:val="24"/>
+          <w:lang w:val="pt-BR"/>
+        </w:rPr>
+        <w:t>operação</w:t>
+      </w:r>
+      <w:r>
+        <w:rPr>
+          <w:rFonts w:ascii="Calibri" w:hAnsi="Calibri" w:cs="Calibri"/>
+          <w:sz w:val="24"/>
+          <w:szCs w:val="24"/>
+          <w:lang w:val="pt-BR"/>
+        </w:rPr>
+        <w:t xml:space="preserve"> de forma que o sistema operacional assuma o controle (modo kernel)</w:t>
+      </w:r>
+    </w:p>
+    <w:p>
+      <w:pPr>
+        <w:spacing w:before="100" w:beforeAutospacing="1" w:after="100" w:afterAutospacing="1" w:line="240" w:lineRule="auto"/>
+        <w:outlineLvl w:val="3"/>
+        <w:rPr>
+          <w:rFonts w:ascii="Calibri" w:eastAsia="Times New Roman" w:hAnsi="Calibri" w:cs="Calibri"/>
+          <w:b/>
+          <w:bCs/>
+          <w:kern w:val="0"/>
+          <w:sz w:val="24"/>
+          <w:szCs w:val="24"/>
+          <w:lang w:val="pt-BR"/>
+          <w14:ligatures w14:val="none"/>
+        </w:rPr>
+      </w:pPr>
+      <w:r>
+        <w:rPr>
+          <w:rFonts w:ascii="Calibri" w:eastAsia="Times New Roman" w:hAnsi="Calibri" w:cs="Calibri"/>
+          <w:b/>
+          <w:bCs/>
+          <w:kern w:val="0"/>
+          <w:sz w:val="24"/>
+          <w:szCs w:val="24"/>
+          <w:lang w:val="pt-BR"/>
+          <w14:ligatures w14:val="none"/>
+        </w:rPr>
+        <w:t>b) Descreva seu uso no fluxo de execução das aplicações e SO.</w:t>
+      </w:r>
+    </w:p>
+    <w:p>
+      <w:pPr>
+        <w:spacing w:before="100" w:beforeAutospacing="1" w:after="100" w:afterAutospacing="1" w:line="240" w:lineRule="auto"/>
+        <w:outlineLvl w:val="3"/>
+        <w:rPr>
+          <w:rFonts w:ascii="Calibri" w:eastAsia="Times New Roman" w:hAnsi="Calibri" w:cs="Calibri"/>
+          <w:b/>
+          <w:bCs/>
+          <w:kern w:val="0"/>
+          <w:sz w:val="24"/>
+          <w:szCs w:val="24"/>
+          <w:lang w:val="pt-BR"/>
+          <w14:ligatures w14:val="none"/>
+        </w:rPr>
+      </w:pPr>
+      <w:r>
+        <w:rPr>
+          <w:rFonts w:ascii="Calibri" w:hAnsi="Calibri" w:cs="Calibri"/>
+          <w:sz w:val="24"/>
+          <w:szCs w:val="24"/>
+          <w:lang w:val="pt-BR"/>
+        </w:rPr>
+        <w:t>O</w:t>
+      </w:r>
+      <w:r>
+        <w:rPr>
+          <w:rFonts w:ascii="Calibri" w:hAnsi="Calibri" w:cs="Calibri"/>
+          <w:sz w:val="24"/>
+          <w:szCs w:val="24"/>
+          <w:lang w:val="pt-BR"/>
+        </w:rPr>
+        <w:t xml:space="preserve"> SO pode acessar todos os recursos e estruturas de dados do </w:t>
+      </w:r>
+      <w:r>
+        <w:rPr>
+          <w:rFonts w:ascii="Calibri" w:hAnsi="Calibri" w:cs="Calibri"/>
+          <w:sz w:val="24"/>
+          <w:szCs w:val="24"/>
+          <w:lang w:val="pt-BR"/>
+        </w:rPr>
+        <w:t>núcleo</w:t>
+      </w:r>
+      <w:r>
+        <w:rPr>
+          <w:rFonts w:ascii="Calibri" w:hAnsi="Calibri" w:cs="Calibri"/>
+          <w:sz w:val="24"/>
+          <w:szCs w:val="24"/>
+          <w:lang w:val="pt-BR"/>
+        </w:rPr>
+        <w:t xml:space="preserve">, realizando a </w:t>
+      </w:r>
+      <w:r>
+        <w:rPr>
+          <w:rFonts w:ascii="Calibri" w:hAnsi="Calibri" w:cs="Calibri"/>
+          <w:sz w:val="24"/>
+          <w:szCs w:val="24"/>
+          <w:lang w:val="pt-BR"/>
+        </w:rPr>
+        <w:t>operação</w:t>
+      </w:r>
+      <w:r>
+        <w:rPr>
+          <w:rFonts w:ascii="Calibri" w:hAnsi="Calibri" w:cs="Calibri"/>
+          <w:sz w:val="24"/>
+          <w:szCs w:val="24"/>
+          <w:lang w:val="pt-BR"/>
+        </w:rPr>
+        <w:t xml:space="preserve"> e repassando o resultado </w:t>
+      </w:r>
+      <w:r>
+        <w:rPr>
+          <w:rFonts w:ascii="Calibri" w:hAnsi="Calibri" w:cs="Calibri"/>
+          <w:sz w:val="24"/>
+          <w:szCs w:val="24"/>
+          <w:lang w:val="pt-BR"/>
+        </w:rPr>
+        <w:t>dela</w:t>
+      </w:r>
+      <w:r>
+        <w:rPr>
+          <w:rFonts w:ascii="Calibri" w:hAnsi="Calibri" w:cs="Calibri"/>
+          <w:sz w:val="24"/>
+          <w:szCs w:val="24"/>
+          <w:lang w:val="pt-BR"/>
+        </w:rPr>
+        <w:t xml:space="preserve"> ao processo solicitante. Ao retornar da chamada de sistema, ocorre uma </w:t>
+      </w:r>
+      <w:r>
+        <w:rPr>
+          <w:rFonts w:ascii="Calibri" w:hAnsi="Calibri" w:cs="Calibri"/>
+          <w:sz w:val="24"/>
+          <w:szCs w:val="24"/>
+          <w:lang w:val="pt-BR"/>
+        </w:rPr>
+        <w:t>mudança</w:t>
+      </w:r>
+      <w:r>
+        <w:rPr>
+          <w:rFonts w:ascii="Calibri" w:hAnsi="Calibri" w:cs="Calibri"/>
+          <w:sz w:val="24"/>
+          <w:szCs w:val="24"/>
+          <w:lang w:val="pt-BR"/>
+        </w:rPr>
+        <w:t xml:space="preserve"> do modo de </w:t>
+      </w:r>
+      <w:r>
+        <w:rPr>
+          <w:rFonts w:ascii="Calibri" w:hAnsi="Calibri" w:cs="Calibri"/>
+          <w:sz w:val="24"/>
+          <w:szCs w:val="24"/>
+          <w:lang w:val="pt-BR"/>
+        </w:rPr>
+        <w:t>operação</w:t>
+      </w:r>
+      <w:r>
+        <w:rPr>
+          <w:rFonts w:ascii="Calibri" w:hAnsi="Calibri" w:cs="Calibri"/>
+          <w:sz w:val="24"/>
+          <w:szCs w:val="24"/>
+          <w:lang w:val="pt-BR"/>
+        </w:rPr>
+        <w:t xml:space="preserve"> (modo </w:t>
+      </w:r>
+      <w:r>
+        <w:rPr>
+          <w:rFonts w:ascii="Calibri" w:hAnsi="Calibri" w:cs="Calibri"/>
+          <w:sz w:val="24"/>
+          <w:szCs w:val="24"/>
+          <w:lang w:val="pt-BR"/>
+        </w:rPr>
+        <w:t>usuário</w:t>
+      </w:r>
+      <w:r>
+        <w:rPr>
+          <w:rFonts w:ascii="Calibri" w:hAnsi="Calibri" w:cs="Calibri"/>
+          <w:sz w:val="24"/>
+          <w:szCs w:val="24"/>
+          <w:lang w:val="pt-BR"/>
+        </w:rPr>
+        <w:t>) novamente.</w:t>
+      </w:r>
+    </w:p>
+    <w:p>
+      <w:pPr>
+        <w:spacing w:before="100" w:beforeAutospacing="1" w:after="100" w:afterAutospacing="1" w:line="240" w:lineRule="auto"/>
+        <w:outlineLvl w:val="2"/>
+        <w:rPr>
+          <w:rFonts w:ascii="Calibri" w:eastAsia="Times New Roman" w:hAnsi="Calibri" w:cs="Calibri"/>
+          <w:b/>
+          <w:bCs/>
+          <w:kern w:val="0"/>
+          <w:sz w:val="24"/>
+          <w:szCs w:val="24"/>
+          <w:lang w:val="pt-BR"/>
+          <w14:ligatures w14:val="none"/>
+        </w:rPr>
+      </w:pPr>
+      <w:r>
+        <w:rPr>
+          <w:rFonts w:ascii="Calibri" w:eastAsia="Times New Roman" w:hAnsi="Calibri" w:cs="Calibri"/>
+          <w:b/>
+          <w:bCs/>
+          <w:kern w:val="0"/>
+          <w:sz w:val="24"/>
+          <w:szCs w:val="24"/>
+          <w:lang w:val="pt-BR"/>
+          <w14:ligatures w14:val="none"/>
+        </w:rPr>
+        <w:t>4. Para que serve o subsistema de entrada e saída implementado nos sistemas operacionais? Apresente as diferenças entre o software de entrada e saída de usuário e independente de dispositivo.</w:t>
+      </w:r>
+    </w:p>
+    <w:p>
+      <w:pPr>
+        <w:spacing w:before="100" w:beforeAutospacing="1" w:after="100" w:afterAutospacing="1" w:line="240" w:lineRule="auto"/>
+        <w:outlineLvl w:val="2"/>
+        <w:rPr>
+          <w:lang w:val="pt-BR"/>
+        </w:rPr>
+      </w:pPr>
+      <w:r>
+        <w:rPr>
+          <w:lang w:val="pt-BR"/>
+        </w:rPr>
+        <w:t>S</w:t>
+      </w:r>
+      <w:r>
+        <w:rPr>
+          <w:lang w:val="pt-BR"/>
+        </w:rPr>
+        <w:t xml:space="preserve">erve para intermediar as </w:t>
+      </w:r>
+      <w:r>
+        <w:rPr>
+          <w:lang w:val="pt-BR"/>
+        </w:rPr>
+        <w:t>operações</w:t>
+      </w:r>
+      <w:r>
+        <w:rPr>
+          <w:lang w:val="pt-BR"/>
+        </w:rPr>
+        <w:t xml:space="preserve"> que podem ser realizadas sobre dispositivos de E/S, de tal forma que essas </w:t>
+      </w:r>
+      <w:r>
+        <w:rPr>
+          <w:lang w:val="pt-BR"/>
+        </w:rPr>
+        <w:t>operações</w:t>
+      </w:r>
+      <w:r>
+        <w:rPr>
+          <w:lang w:val="pt-BR"/>
+        </w:rPr>
+        <w:t xml:space="preserve"> possam ser generalizadas, otimizadas, simplificadas e que tenham </w:t>
+      </w:r>
+      <w:r>
+        <w:rPr>
+          <w:lang w:val="pt-BR"/>
+        </w:rPr>
+        <w:t>abstraídos</w:t>
+      </w:r>
+      <w:r>
+        <w:rPr>
+          <w:lang w:val="pt-BR"/>
+        </w:rPr>
+        <w:t xml:space="preserve"> detalhes de </w:t>
+      </w:r>
+      <w:r>
+        <w:rPr>
+          <w:lang w:val="pt-BR"/>
+        </w:rPr>
+        <w:t>implementação</w:t>
+      </w:r>
+      <w:r>
+        <w:rPr>
+          <w:lang w:val="pt-BR"/>
+        </w:rPr>
+        <w:t xml:space="preserve"> ou </w:t>
+      </w:r>
+      <w:r>
+        <w:rPr>
+          <w:lang w:val="pt-BR"/>
+        </w:rPr>
+        <w:t>características</w:t>
+      </w:r>
+      <w:r>
+        <w:rPr>
+          <w:lang w:val="pt-BR"/>
+        </w:rPr>
+        <w:t xml:space="preserve"> </w:t>
+      </w:r>
+      <w:r>
+        <w:rPr>
+          <w:lang w:val="pt-BR"/>
+        </w:rPr>
+        <w:t>específicas</w:t>
+      </w:r>
+      <w:r>
+        <w:rPr>
+          <w:lang w:val="pt-BR"/>
+        </w:rPr>
+        <w:t xml:space="preserve"> de diferentes dispositivos</w:t>
+      </w:r>
+      <w:r>
+        <w:rPr>
+          <w:rFonts w:ascii="Calibri" w:eastAsia="Times New Roman" w:hAnsi="Calibri" w:cs="Calibri"/>
+          <w:kern w:val="0"/>
+          <w:sz w:val="24"/>
+          <w:szCs w:val="24"/>
+          <w:lang w:val="pt-BR"/>
+          <w14:ligatures w14:val="none"/>
+        </w:rPr>
+        <w:t>.</w:t>
+      </w:r>
+      <w:r>
+        <w:rPr>
+          <w:rFonts w:ascii="Calibri" w:eastAsia="Times New Roman" w:hAnsi="Calibri" w:cs="Calibri"/>
+          <w:kern w:val="0"/>
+          <w:sz w:val="24"/>
+          <w:szCs w:val="24"/>
+          <w:lang w:val="pt-BR"/>
+          <w14:ligatures w14:val="none"/>
+        </w:rPr>
+        <w:t xml:space="preserve"> </w:t>
+      </w:r>
+      <w:r>
+        <w:rPr>
+          <w:lang w:val="pt-BR"/>
+        </w:rPr>
+        <w:t>realiza chamadas a uma interface de alto n´</w:t>
+      </w:r>
+      <w:r>
+        <w:rPr>
+          <w:lang w:val="pt-BR"/>
+        </w:rPr>
+        <w:t>nível</w:t>
+      </w:r>
+      <w:r>
+        <w:rPr>
+          <w:lang w:val="pt-BR"/>
+        </w:rPr>
+        <w:t xml:space="preserve"> implementada pelo software de entrada e </w:t>
+      </w:r>
+      <w:r>
+        <w:rPr>
+          <w:lang w:val="pt-BR"/>
+        </w:rPr>
+        <w:t>saída</w:t>
+      </w:r>
+      <w:r>
+        <w:rPr>
+          <w:lang w:val="pt-BR"/>
+        </w:rPr>
+        <w:t xml:space="preserve"> independente de dispositivo, o qual define </w:t>
+      </w:r>
+      <w:r>
+        <w:rPr>
+          <w:lang w:val="pt-BR"/>
+        </w:rPr>
+        <w:t>funções</w:t>
+      </w:r>
+      <w:r>
+        <w:rPr>
+          <w:lang w:val="pt-BR"/>
+        </w:rPr>
+        <w:t xml:space="preserve"> </w:t>
+      </w:r>
+      <w:r>
+        <w:rPr>
+          <w:lang w:val="pt-BR"/>
+        </w:rPr>
+        <w:t>genéricas</w:t>
+      </w:r>
+      <w:r>
+        <w:rPr>
+          <w:lang w:val="pt-BR"/>
+        </w:rPr>
+        <w:t xml:space="preserve"> que podem ser utilizadas pelos processos para acesso ao subsistema de entrada e </w:t>
+      </w:r>
+      <w:r>
+        <w:rPr>
+          <w:lang w:val="pt-BR"/>
+        </w:rPr>
+        <w:t>saída</w:t>
+      </w:r>
+      <w:r>
+        <w:rPr>
+          <w:lang w:val="pt-BR"/>
+        </w:rPr>
+        <w:t>.</w:t>
+      </w:r>
+    </w:p>
+    <w:p>
+      <w:pPr>
+        <w:spacing w:before="100" w:beforeAutospacing="1" w:after="100" w:afterAutospacing="1" w:line="240" w:lineRule="auto"/>
+        <w:outlineLvl w:val="2"/>
+        <w:rPr>
+          <w:rFonts w:ascii="Calibri" w:eastAsia="Times New Roman" w:hAnsi="Calibri" w:cs="Calibri"/>
           <w:kern w:val="0"/>
           <w:sz w:val="24"/>
           <w:szCs w:val="24"/>
@@ -77,7 +941,7 @@
     <w:p>
       <w:pPr>
         <w:spacing w:before="100" w:beforeAutospacing="1" w:after="100" w:afterAutospacing="1" w:line="240" w:lineRule="auto"/>
-        <w:outlineLvl w:val="3"/>
+        <w:outlineLvl w:val="2"/>
         <w:rPr>
           <w:rFonts w:ascii="Calibri" w:eastAsia="Times New Roman" w:hAnsi="Calibri" w:cs="Calibri"/>
           <w:b/>
@@ -100,7 +964,8 @@
           <w:lang w:val="pt-BR"/>
           <w14:ligatures w14:val="none"/>
         </w:rPr>
-        <w:t>b) Um sistema que utiliza DMA ainda precisa de interrupções, por quê?</w:t>
+        <w:lastRenderedPageBreak/>
+        <w:t>5. Qual o papel do software de entrada e saída independente de dispositivo e quais suas principais responsabilidades?</w:t>
       </w:r>
     </w:p>
     <w:p>
@@ -120,16 +985,98 @@
       </w:pPr>
       <w:r>
         <w:rPr>
-          <w:rFonts w:ascii="Calibri" w:eastAsia="Times New Roman" w:hAnsi="Calibri" w:cs="Calibri"/>
-          <w:b/>
-          <w:bCs/>
-          <w:kern w:val="0"/>
-          <w:sz w:val="24"/>
-          <w:szCs w:val="24"/>
-          <w:lang w:val="pt-BR"/>
-          <w14:ligatures w14:val="none"/>
-        </w:rPr>
-        <w:t>2. Sobre o mecanismo de interrupções:</w:t>
+          <w:lang w:val="pt-BR"/>
+        </w:rPr>
+        <w:t>I</w:t>
+      </w:r>
+      <w:r>
+        <w:rPr>
+          <w:lang w:val="pt-BR"/>
+        </w:rPr>
+        <w:t>mplementar uma interface de alto n´</w:t>
+      </w:r>
+      <w:r>
+        <w:rPr>
+          <w:lang w:val="pt-BR"/>
+        </w:rPr>
+        <w:t>nível</w:t>
+      </w:r>
+      <w:r>
+        <w:rPr>
+          <w:lang w:val="pt-BR"/>
+        </w:rPr>
+        <w:t xml:space="preserve"> organizada em dispositivos </w:t>
+      </w:r>
+      <w:r>
+        <w:rPr>
+          <w:lang w:val="pt-BR"/>
+        </w:rPr>
+        <w:t>genéricos</w:t>
+      </w:r>
+      <w:r>
+        <w:rPr>
+          <w:lang w:val="pt-BR"/>
+        </w:rPr>
+        <w:t xml:space="preserve"> (</w:t>
+      </w:r>
+      <w:r>
+        <w:rPr>
+          <w:lang w:val="pt-BR"/>
+        </w:rPr>
+        <w:t>caractere</w:t>
+      </w:r>
+      <w:r>
+        <w:rPr>
+          <w:lang w:val="pt-BR"/>
+        </w:rPr>
+        <w:t xml:space="preserve">, bloco, rede) para acesso `a diferentes dispositivos do sistema sem </w:t>
+      </w:r>
+      <w:r>
+        <w:rPr>
+          <w:lang w:val="pt-BR"/>
+        </w:rPr>
+        <w:t>definição</w:t>
+      </w:r>
+      <w:r>
+        <w:rPr>
+          <w:lang w:val="pt-BR"/>
+        </w:rPr>
+        <w:t xml:space="preserve"> de detalhes de </w:t>
+      </w:r>
+      <w:r>
+        <w:rPr>
+          <w:lang w:val="pt-BR"/>
+        </w:rPr>
+        <w:t>implementação</w:t>
+      </w:r>
+    </w:p>
+    <w:p>
+      <w:pPr>
+        <w:spacing w:before="100" w:beforeAutospacing="1" w:after="100" w:afterAutospacing="1" w:line="240" w:lineRule="auto"/>
+        <w:outlineLvl w:val="2"/>
+        <w:rPr>
+          <w:rFonts w:ascii="Calibri" w:eastAsia="Times New Roman" w:hAnsi="Calibri" w:cs="Calibri"/>
+          <w:b/>
+          <w:bCs/>
+          <w:kern w:val="0"/>
+          <w:sz w:val="24"/>
+          <w:szCs w:val="24"/>
+          <w:lang w:val="pt-BR"/>
+          <w14:ligatures w14:val="none"/>
+        </w:rPr>
+      </w:pPr>
+      <w:r>
+        <w:rPr>
+          <w:rFonts w:ascii="Calibri" w:eastAsia="Times New Roman" w:hAnsi="Calibri" w:cs="Calibri"/>
+          <w:b/>
+          <w:bCs/>
+          <w:kern w:val="0"/>
+          <w:sz w:val="24"/>
+          <w:szCs w:val="24"/>
+          <w:lang w:val="pt-BR"/>
+          <w14:ligatures w14:val="none"/>
+        </w:rPr>
+        <w:t>6. Sobre escalonamento de disco:</w:t>
       </w:r>
     </w:p>
     <w:p>
@@ -158,7 +1105,7 @@
           <w:lang w:val="pt-BR"/>
           <w14:ligatures w14:val="none"/>
         </w:rPr>
-        <w:t>a) Apresente as diferenças entre interrupção externa, exceção/trap e interrupção de software (SVC).</w:t>
+        <w:t>a) Por que é necessário ordenar requisições de acesso ao disco em um sistema com processos concorrentes?</w:t>
       </w:r>
     </w:p>
     <w:p>
@@ -187,7 +1134,36 @@
           <w:lang w:val="pt-BR"/>
           <w14:ligatures w14:val="none"/>
         </w:rPr>
-        <w:t>b) Apresente situações onde cada uma destas é utilizada em um sistema operacional.</w:t>
+        <w:t>b) Qual a influência das características físicas de um determinado tipo de mídia para a tomada de decisão de como os acessos devem ser reordenados?</w:t>
+      </w:r>
+    </w:p>
+    <w:p>
+      <w:pPr>
+        <w:spacing w:before="100" w:beforeAutospacing="1" w:after="100" w:afterAutospacing="1" w:line="240" w:lineRule="auto"/>
+        <w:outlineLvl w:val="3"/>
+        <w:rPr>
+          <w:rFonts w:ascii="Calibri" w:eastAsia="Times New Roman" w:hAnsi="Calibri" w:cs="Calibri"/>
+          <w:b/>
+          <w:bCs/>
+          <w:kern w:val="0"/>
+          <w:sz w:val="24"/>
+          <w:szCs w:val="24"/>
+          <w:lang w:val="pt-BR"/>
+          <w14:ligatures w14:val="none"/>
+        </w:rPr>
+      </w:pPr>
+      <w:r>
+        <w:rPr>
+          <w:rFonts w:ascii="Calibri" w:eastAsia="Times New Roman" w:hAnsi="Calibri" w:cs="Calibri"/>
+          <w:b/>
+          <w:bCs/>
+          <w:kern w:val="0"/>
+          <w:sz w:val="24"/>
+          <w:szCs w:val="24"/>
+          <w:lang w:val="pt-BR"/>
+          <w14:ligatures w14:val="none"/>
+        </w:rPr>
+        <w:t>c) Como funcionam as diferentes estratégias de escalonamento de disco (FCFS, SSTF, SCAN, C-SCAN e C-LOOK)?</w:t>
       </w:r>
     </w:p>
     <w:p>
@@ -216,293 +1192,6 @@
           <w:lang w:val="pt-BR"/>
           <w14:ligatures w14:val="none"/>
         </w:rPr>
-        <w:t>3. O que são modos de operação do processador?</w:t>
-      </w:r>
-    </w:p>
-    <w:p>
-      <w:pPr>
-        <w:spacing w:before="100" w:beforeAutospacing="1" w:after="100" w:afterAutospacing="1" w:line="240" w:lineRule="auto"/>
-        <w:outlineLvl w:val="3"/>
-        <w:rPr>
-          <w:rFonts w:ascii="Calibri" w:eastAsia="Times New Roman" w:hAnsi="Calibri" w:cs="Calibri"/>
-          <w:b/>
-          <w:bCs/>
-          <w:kern w:val="0"/>
-          <w:sz w:val="24"/>
-          <w:szCs w:val="24"/>
-          <w:lang w:val="pt-BR"/>
-          <w14:ligatures w14:val="none"/>
-        </w:rPr>
-      </w:pPr>
-      <w:r>
-        <w:rPr>
-          <w:rFonts w:ascii="Calibri" w:eastAsia="Times New Roman" w:hAnsi="Calibri" w:cs="Calibri"/>
-          <w:b/>
-          <w:bCs/>
-          <w:kern w:val="0"/>
-          <w:sz w:val="24"/>
-          <w:szCs w:val="24"/>
-          <w:lang w:val="pt-BR"/>
-          <w14:ligatures w14:val="none"/>
-        </w:rPr>
-        <w:t>a) Apresente como estes são utilizados e sua importância para a implementação de sistemas operacionais.</w:t>
-      </w:r>
-    </w:p>
-    <w:p>
-      <w:pPr>
-        <w:spacing w:before="100" w:beforeAutospacing="1" w:after="100" w:afterAutospacing="1" w:line="240" w:lineRule="auto"/>
-        <w:outlineLvl w:val="3"/>
-        <w:rPr>
-          <w:rFonts w:ascii="Calibri" w:eastAsia="Times New Roman" w:hAnsi="Calibri" w:cs="Calibri"/>
-          <w:b/>
-          <w:bCs/>
-          <w:kern w:val="0"/>
-          <w:sz w:val="24"/>
-          <w:szCs w:val="24"/>
-          <w:lang w:val="pt-BR"/>
-          <w14:ligatures w14:val="none"/>
-        </w:rPr>
-      </w:pPr>
-      <w:r>
-        <w:rPr>
-          <w:rFonts w:ascii="Calibri" w:eastAsia="Times New Roman" w:hAnsi="Calibri" w:cs="Calibri"/>
-          <w:b/>
-          <w:bCs/>
-          <w:kern w:val="0"/>
-          <w:sz w:val="24"/>
-          <w:szCs w:val="24"/>
-          <w:lang w:val="pt-BR"/>
-          <w14:ligatures w14:val="none"/>
-        </w:rPr>
-        <w:t>b) Descreva seu uso no fluxo de execução das aplicações e SO.</w:t>
-      </w:r>
-    </w:p>
-    <w:p>
-      <w:pPr>
-        <w:spacing w:before="100" w:beforeAutospacing="1" w:after="100" w:afterAutospacing="1" w:line="240" w:lineRule="auto"/>
-        <w:outlineLvl w:val="2"/>
-        <w:rPr>
-          <w:rFonts w:ascii="Calibri" w:eastAsia="Times New Roman" w:hAnsi="Calibri" w:cs="Calibri"/>
-          <w:b/>
-          <w:bCs/>
-          <w:kern w:val="0"/>
-          <w:sz w:val="24"/>
-          <w:szCs w:val="24"/>
-          <w:lang w:val="pt-BR"/>
-          <w14:ligatures w14:val="none"/>
-        </w:rPr>
-      </w:pPr>
-      <w:r>
-        <w:rPr>
-          <w:rFonts w:ascii="Calibri" w:eastAsia="Times New Roman" w:hAnsi="Calibri" w:cs="Calibri"/>
-          <w:b/>
-          <w:bCs/>
-          <w:kern w:val="0"/>
-          <w:sz w:val="24"/>
-          <w:szCs w:val="24"/>
-          <w:lang w:val="pt-BR"/>
-          <w14:ligatures w14:val="none"/>
-        </w:rPr>
-        <w:t>4. Para que serve o subsistema de entrada e saída implementado nos sistemas operacionais? Apresente as diferenças entre o software de entrada e saída de usuário e independente de dispositivo.</w:t>
-      </w:r>
-    </w:p>
-    <w:p>
-      <w:pPr>
-        <w:spacing w:before="100" w:beforeAutospacing="1" w:after="100" w:afterAutospacing="1" w:line="240" w:lineRule="auto"/>
-        <w:outlineLvl w:val="2"/>
-        <w:rPr>
-          <w:rFonts w:ascii="Calibri" w:eastAsia="Times New Roman" w:hAnsi="Calibri" w:cs="Calibri"/>
-          <w:kern w:val="0"/>
-          <w:sz w:val="24"/>
-          <w:szCs w:val="24"/>
-          <w:lang w:val="pt-BR"/>
-          <w14:ligatures w14:val="none"/>
-        </w:rPr>
-      </w:pPr>
-      <w:r>
-        <w:rPr>
-          <w:rFonts w:ascii="Calibri" w:eastAsia="Times New Roman" w:hAnsi="Calibri" w:cs="Calibri"/>
-          <w:kern w:val="0"/>
-          <w:sz w:val="24"/>
-          <w:szCs w:val="24"/>
-          <w:lang w:val="pt-BR"/>
-          <w14:ligatures w14:val="none"/>
-        </w:rPr>
-        <w:t>Para fornecer uma interface para a utilização dos dispositivos de E/S.</w:t>
-      </w:r>
-    </w:p>
-    <w:p>
-      <w:pPr>
-        <w:spacing w:before="100" w:beforeAutospacing="1" w:after="100" w:afterAutospacing="1" w:line="240" w:lineRule="auto"/>
-        <w:outlineLvl w:val="2"/>
-        <w:rPr>
-          <w:rFonts w:ascii="Calibri" w:eastAsia="Times New Roman" w:hAnsi="Calibri" w:cs="Calibri"/>
-          <w:b/>
-          <w:bCs/>
-          <w:kern w:val="0"/>
-          <w:sz w:val="24"/>
-          <w:szCs w:val="24"/>
-          <w:lang w:val="pt-BR"/>
-          <w14:ligatures w14:val="none"/>
-        </w:rPr>
-      </w:pPr>
-      <w:r>
-        <w:rPr>
-          <w:rFonts w:ascii="Calibri" w:eastAsia="Times New Roman" w:hAnsi="Calibri" w:cs="Calibri"/>
-          <w:b/>
-          <w:bCs/>
-          <w:kern w:val="0"/>
-          <w:sz w:val="24"/>
-          <w:szCs w:val="24"/>
-          <w:lang w:val="pt-BR"/>
-          <w14:ligatures w14:val="none"/>
-        </w:rPr>
-        <w:t>5. Qual o papel do software de entrada e saída independente de dispositivo e quais suas principais responsabilidades?</w:t>
-      </w:r>
-    </w:p>
-    <w:p>
-      <w:pPr>
-        <w:spacing w:before="100" w:beforeAutospacing="1" w:after="100" w:afterAutospacing="1" w:line="240" w:lineRule="auto"/>
-        <w:outlineLvl w:val="2"/>
-        <w:rPr>
-          <w:rFonts w:ascii="Calibri" w:eastAsia="Times New Roman" w:hAnsi="Calibri" w:cs="Calibri"/>
-          <w:b/>
-          <w:bCs/>
-          <w:kern w:val="0"/>
-          <w:sz w:val="24"/>
-          <w:szCs w:val="24"/>
-          <w:lang w:val="pt-BR"/>
-          <w14:ligatures w14:val="none"/>
-        </w:rPr>
-      </w:pPr>
-      <w:r>
-        <w:rPr>
-          <w:rFonts w:ascii="Calibri" w:eastAsia="Times New Roman" w:hAnsi="Calibri" w:cs="Calibri"/>
-          <w:b/>
-          <w:bCs/>
-          <w:kern w:val="0"/>
-          <w:sz w:val="24"/>
-          <w:szCs w:val="24"/>
-          <w:lang w:val="pt-BR"/>
-          <w14:ligatures w14:val="none"/>
-        </w:rPr>
-        <w:t>6. Sobre escalonamento de disco:</w:t>
-      </w:r>
-    </w:p>
-    <w:p>
-      <w:pPr>
-        <w:spacing w:before="100" w:beforeAutospacing="1" w:after="100" w:afterAutospacing="1" w:line="240" w:lineRule="auto"/>
-        <w:outlineLvl w:val="3"/>
-        <w:rPr>
-          <w:rFonts w:ascii="Calibri" w:eastAsia="Times New Roman" w:hAnsi="Calibri" w:cs="Calibri"/>
-          <w:b/>
-          <w:bCs/>
-          <w:kern w:val="0"/>
-          <w:sz w:val="24"/>
-          <w:szCs w:val="24"/>
-          <w:lang w:val="pt-BR"/>
-          <w14:ligatures w14:val="none"/>
-        </w:rPr>
-      </w:pPr>
-      <w:r>
-        <w:rPr>
-          <w:rFonts w:ascii="Calibri" w:eastAsia="Times New Roman" w:hAnsi="Calibri" w:cs="Calibri"/>
-          <w:b/>
-          <w:bCs/>
-          <w:kern w:val="0"/>
-          <w:sz w:val="24"/>
-          <w:szCs w:val="24"/>
-          <w:lang w:val="pt-BR"/>
-          <w14:ligatures w14:val="none"/>
-        </w:rPr>
-        <w:t>a) Por que é necessário ordenar requisições de acesso ao disco em um sistema com processos concorrentes?</w:t>
-      </w:r>
-    </w:p>
-    <w:p>
-      <w:pPr>
-        <w:spacing w:before="100" w:beforeAutospacing="1" w:after="100" w:afterAutospacing="1" w:line="240" w:lineRule="auto"/>
-        <w:outlineLvl w:val="3"/>
-        <w:rPr>
-          <w:rFonts w:ascii="Calibri" w:eastAsia="Times New Roman" w:hAnsi="Calibri" w:cs="Calibri"/>
-          <w:b/>
-          <w:bCs/>
-          <w:kern w:val="0"/>
-          <w:sz w:val="24"/>
-          <w:szCs w:val="24"/>
-          <w:lang w:val="pt-BR"/>
-          <w14:ligatures w14:val="none"/>
-        </w:rPr>
-      </w:pPr>
-      <w:r>
-        <w:rPr>
-          <w:rFonts w:ascii="Calibri" w:eastAsia="Times New Roman" w:hAnsi="Calibri" w:cs="Calibri"/>
-          <w:b/>
-          <w:bCs/>
-          <w:kern w:val="0"/>
-          <w:sz w:val="24"/>
-          <w:szCs w:val="24"/>
-          <w:lang w:val="pt-BR"/>
-          <w14:ligatures w14:val="none"/>
-        </w:rPr>
-        <w:t>b) Qual a influência das características físicas de um determinado tipo de mídia para a tomada de decisão de como os acessos devem ser reordenados?</w:t>
-      </w:r>
-    </w:p>
-    <w:p>
-      <w:pPr>
-        <w:spacing w:before="100" w:beforeAutospacing="1" w:after="100" w:afterAutospacing="1" w:line="240" w:lineRule="auto"/>
-        <w:outlineLvl w:val="3"/>
-        <w:rPr>
-          <w:rFonts w:ascii="Calibri" w:eastAsia="Times New Roman" w:hAnsi="Calibri" w:cs="Calibri"/>
-          <w:b/>
-          <w:bCs/>
-          <w:kern w:val="0"/>
-          <w:sz w:val="24"/>
-          <w:szCs w:val="24"/>
-          <w:lang w:val="pt-BR"/>
-          <w14:ligatures w14:val="none"/>
-        </w:rPr>
-      </w:pPr>
-      <w:r>
-        <w:rPr>
-          <w:rFonts w:ascii="Calibri" w:eastAsia="Times New Roman" w:hAnsi="Calibri" w:cs="Calibri"/>
-          <w:b/>
-          <w:bCs/>
-          <w:kern w:val="0"/>
-          <w:sz w:val="24"/>
-          <w:szCs w:val="24"/>
-          <w:lang w:val="pt-BR"/>
-          <w14:ligatures w14:val="none"/>
-        </w:rPr>
-        <w:t>c) Como funcionam as diferentes estratégias de escalonamento de disco (FCFS, SSTF, SCAN, C-SCAN e C-LOOK)?</w:t>
-      </w:r>
-    </w:p>
-    <w:p>
-      <w:pPr>
-        <w:spacing w:before="100" w:beforeAutospacing="1" w:after="100" w:afterAutospacing="1" w:line="240" w:lineRule="auto"/>
-        <w:outlineLvl w:val="2"/>
-        <w:rPr>
-          <w:rFonts w:ascii="Calibri" w:eastAsia="Times New Roman" w:hAnsi="Calibri" w:cs="Calibri"/>
-          <w:b/>
-          <w:bCs/>
-          <w:kern w:val="0"/>
-          <w:sz w:val="24"/>
-          <w:szCs w:val="24"/>
-          <w:lang w:val="pt-BR"/>
-          <w14:ligatures w14:val="none"/>
-        </w:rPr>
-      </w:pPr>
-      <w:r>
-        <w:rPr>
-          <w:rFonts w:ascii="Calibri" w:eastAsia="Times New Roman" w:hAnsi="Calibri" w:cs="Calibri"/>
-          <w:b/>
-          <w:bCs/>
-          <w:kern w:val="0"/>
-          <w:sz w:val="24"/>
-          <w:szCs w:val="24"/>
-          <w:lang w:val="pt-BR"/>
-          <w14:ligatures w14:val="none"/>
-        </w:rPr>
-        <w:lastRenderedPageBreak/>
         <w:t>7. O que são drivers de dispositivos e qual a sua relação com o software de entrada e saída independente de dispositivo?</w:t>
       </w:r>
     </w:p>
@@ -953,11 +1642,11 @@
     <w:name w:val="Normal"/>
     <w:qFormat/>
   </w:style>
-  <w:style w:type="paragraph" w:styleId="Heading1">
+  <w:style w:type="paragraph" w:styleId="Ttulo1">
     <w:name w:val="heading 1"/>
     <w:basedOn w:val="Normal"/>
     <w:next w:val="Normal"/>
-    <w:link w:val="Heading1Char"/>
+    <w:link w:val="Ttulo1Char"/>
     <w:uiPriority w:val="9"/>
     <w:qFormat/>
     <w:rsid w:val="006702B9"/>
@@ -974,11 +1663,11 @@
       <w:szCs w:val="40"/>
     </w:rPr>
   </w:style>
-  <w:style w:type="paragraph" w:styleId="Heading2">
+  <w:style w:type="paragraph" w:styleId="Ttulo2">
     <w:name w:val="heading 2"/>
     <w:basedOn w:val="Normal"/>
     <w:next w:val="Normal"/>
-    <w:link w:val="Heading2Char"/>
+    <w:link w:val="Ttulo2Char"/>
     <w:uiPriority w:val="9"/>
     <w:semiHidden/>
     <w:unhideWhenUsed/>
@@ -997,11 +1686,11 @@
       <w:szCs w:val="32"/>
     </w:rPr>
   </w:style>
-  <w:style w:type="paragraph" w:styleId="Heading3">
+  <w:style w:type="paragraph" w:styleId="Ttulo3">
     <w:name w:val="heading 3"/>
     <w:basedOn w:val="Normal"/>
     <w:next w:val="Normal"/>
-    <w:link w:val="Heading3Char"/>
+    <w:link w:val="Ttulo3Char"/>
     <w:uiPriority w:val="9"/>
     <w:unhideWhenUsed/>
     <w:qFormat/>
@@ -1019,11 +1708,11 @@
       <w:szCs w:val="28"/>
     </w:rPr>
   </w:style>
-  <w:style w:type="paragraph" w:styleId="Heading4">
+  <w:style w:type="paragraph" w:styleId="Ttulo4">
     <w:name w:val="heading 4"/>
     <w:basedOn w:val="Normal"/>
     <w:next w:val="Normal"/>
-    <w:link w:val="Heading4Char"/>
+    <w:link w:val="Ttulo4Char"/>
     <w:uiPriority w:val="9"/>
     <w:unhideWhenUsed/>
     <w:qFormat/>
@@ -1041,11 +1730,11 @@
       <w:color w:val="0F4761" w:themeColor="accent1" w:themeShade="BF"/>
     </w:rPr>
   </w:style>
-  <w:style w:type="paragraph" w:styleId="Heading5">
+  <w:style w:type="paragraph" w:styleId="Ttulo5">
     <w:name w:val="heading 5"/>
     <w:basedOn w:val="Normal"/>
     <w:next w:val="Normal"/>
-    <w:link w:val="Heading5Char"/>
+    <w:link w:val="Ttulo5Char"/>
     <w:uiPriority w:val="9"/>
     <w:semiHidden/>
     <w:unhideWhenUsed/>
@@ -1062,11 +1751,11 @@
       <w:color w:val="0F4761" w:themeColor="accent1" w:themeShade="BF"/>
     </w:rPr>
   </w:style>
-  <w:style w:type="paragraph" w:styleId="Heading6">
+  <w:style w:type="paragraph" w:styleId="Ttulo6">
     <w:name w:val="heading 6"/>
     <w:basedOn w:val="Normal"/>
     <w:next w:val="Normal"/>
-    <w:link w:val="Heading6Char"/>
+    <w:link w:val="Ttulo6Char"/>
     <w:uiPriority w:val="9"/>
     <w:semiHidden/>
     <w:unhideWhenUsed/>
@@ -1085,11 +1774,11 @@
       <w:color w:val="595959" w:themeColor="text1" w:themeTint="A6"/>
     </w:rPr>
   </w:style>
-  <w:style w:type="paragraph" w:styleId="Heading7">
+  <w:style w:type="paragraph" w:styleId="Ttulo7">
     <w:name w:val="heading 7"/>
     <w:basedOn w:val="Normal"/>
     <w:next w:val="Normal"/>
-    <w:link w:val="Heading7Char"/>
+    <w:link w:val="Ttulo7Char"/>
     <w:uiPriority w:val="9"/>
     <w:semiHidden/>
     <w:unhideWhenUsed/>
@@ -1106,11 +1795,11 @@
       <w:color w:val="595959" w:themeColor="text1" w:themeTint="A6"/>
     </w:rPr>
   </w:style>
-  <w:style w:type="paragraph" w:styleId="Heading8">
+  <w:style w:type="paragraph" w:styleId="Ttulo8">
     <w:name w:val="heading 8"/>
     <w:basedOn w:val="Normal"/>
     <w:next w:val="Normal"/>
-    <w:link w:val="Heading8Char"/>
+    <w:link w:val="Ttulo8Char"/>
     <w:uiPriority w:val="9"/>
     <w:semiHidden/>
     <w:unhideWhenUsed/>
@@ -1129,11 +1818,11 @@
       <w:color w:val="272727" w:themeColor="text1" w:themeTint="D8"/>
     </w:rPr>
   </w:style>
-  <w:style w:type="paragraph" w:styleId="Heading9">
+  <w:style w:type="paragraph" w:styleId="Ttulo9">
     <w:name w:val="heading 9"/>
     <w:basedOn w:val="Normal"/>
     <w:next w:val="Normal"/>
-    <w:link w:val="Heading9Char"/>
+    <w:link w:val="Ttulo9Char"/>
     <w:uiPriority w:val="9"/>
     <w:semiHidden/>
     <w:unhideWhenUsed/>
@@ -1150,13 +1839,13 @@
       <w:color w:val="272727" w:themeColor="text1" w:themeTint="D8"/>
     </w:rPr>
   </w:style>
-  <w:style w:type="character" w:default="1" w:styleId="DefaultParagraphFont">
+  <w:style w:type="character" w:default="1" w:styleId="Fontepargpadro">
     <w:name w:val="Default Paragraph Font"/>
     <w:uiPriority w:val="1"/>
     <w:semiHidden/>
     <w:unhideWhenUsed/>
   </w:style>
-  <w:style w:type="table" w:default="1" w:styleId="TableNormal">
+  <w:style w:type="table" w:default="1" w:styleId="Tabelanormal">
     <w:name w:val="Normal Table"/>
     <w:uiPriority w:val="99"/>
     <w:semiHidden/>
@@ -1171,16 +1860,16 @@
       </w:tblCellMar>
     </w:tblPr>
   </w:style>
-  <w:style w:type="numbering" w:default="1" w:styleId="NoList">
+  <w:style w:type="numbering" w:default="1" w:styleId="Semlista">
     <w:name w:val="No List"/>
     <w:uiPriority w:val="99"/>
     <w:semiHidden/>
     <w:unhideWhenUsed/>
   </w:style>
-  <w:style w:type="character" w:customStyle="1" w:styleId="Heading1Char">
-    <w:name w:val="Heading 1 Char"/>
-    <w:basedOn w:val="DefaultParagraphFont"/>
-    <w:link w:val="Heading1"/>
+  <w:style w:type="character" w:customStyle="1" w:styleId="Ttulo1Char">
+    <w:name w:val="Título 1 Char"/>
+    <w:basedOn w:val="Fontepargpadro"/>
+    <w:link w:val="Ttulo1"/>
     <w:uiPriority w:val="9"/>
     <w:rsid w:val="006702B9"/>
     <w:rPr>
@@ -1190,10 +1879,10 @@
       <w:szCs w:val="40"/>
     </w:rPr>
   </w:style>
-  <w:style w:type="character" w:customStyle="1" w:styleId="Heading2Char">
-    <w:name w:val="Heading 2 Char"/>
-    <w:basedOn w:val="DefaultParagraphFont"/>
-    <w:link w:val="Heading2"/>
+  <w:style w:type="character" w:customStyle="1" w:styleId="Ttulo2Char">
+    <w:name w:val="Título 2 Char"/>
+    <w:basedOn w:val="Fontepargpadro"/>
+    <w:link w:val="Ttulo2"/>
     <w:uiPriority w:val="9"/>
     <w:semiHidden/>
     <w:rsid w:val="006702B9"/>
@@ -1204,10 +1893,10 @@
       <w:szCs w:val="32"/>
     </w:rPr>
   </w:style>
-  <w:style w:type="character" w:customStyle="1" w:styleId="Heading3Char">
-    <w:name w:val="Heading 3 Char"/>
-    <w:basedOn w:val="DefaultParagraphFont"/>
-    <w:link w:val="Heading3"/>
+  <w:style w:type="character" w:customStyle="1" w:styleId="Ttulo3Char">
+    <w:name w:val="Título 3 Char"/>
+    <w:basedOn w:val="Fontepargpadro"/>
+    <w:link w:val="Ttulo3"/>
     <w:uiPriority w:val="9"/>
     <w:rsid w:val="006702B9"/>
     <w:rPr>
@@ -1217,10 +1906,10 @@
       <w:szCs w:val="28"/>
     </w:rPr>
   </w:style>
-  <w:style w:type="character" w:customStyle="1" w:styleId="Heading4Char">
-    <w:name w:val="Heading 4 Char"/>
-    <w:basedOn w:val="DefaultParagraphFont"/>
-    <w:link w:val="Heading4"/>
+  <w:style w:type="character" w:customStyle="1" w:styleId="Ttulo4Char">
+    <w:name w:val="Título 4 Char"/>
+    <w:basedOn w:val="Fontepargpadro"/>
+    <w:link w:val="Ttulo4"/>
     <w:uiPriority w:val="9"/>
     <w:rsid w:val="006702B9"/>
     <w:rPr>
@@ -1230,10 +1919,10 @@
       <w:color w:val="0F4761" w:themeColor="accent1" w:themeShade="BF"/>
     </w:rPr>
   </w:style>
-  <w:style w:type="character" w:customStyle="1" w:styleId="Heading5Char">
-    <w:name w:val="Heading 5 Char"/>
-    <w:basedOn w:val="DefaultParagraphFont"/>
-    <w:link w:val="Heading5"/>
+  <w:style w:type="character" w:customStyle="1" w:styleId="Ttulo5Char">
+    <w:name w:val="Título 5 Char"/>
+    <w:basedOn w:val="Fontepargpadro"/>
+    <w:link w:val="Ttulo5"/>
     <w:uiPriority w:val="9"/>
     <w:semiHidden/>
     <w:rsid w:val="006702B9"/>
@@ -1242,10 +1931,10 @@
       <w:color w:val="0F4761" w:themeColor="accent1" w:themeShade="BF"/>
     </w:rPr>
   </w:style>
-  <w:style w:type="character" w:customStyle="1" w:styleId="Heading6Char">
-    <w:name w:val="Heading 6 Char"/>
-    <w:basedOn w:val="DefaultParagraphFont"/>
-    <w:link w:val="Heading6"/>
+  <w:style w:type="character" w:customStyle="1" w:styleId="Ttulo6Char">
+    <w:name w:val="Título 6 Char"/>
+    <w:basedOn w:val="Fontepargpadro"/>
+    <w:link w:val="Ttulo6"/>
     <w:uiPriority w:val="9"/>
     <w:semiHidden/>
     <w:rsid w:val="006702B9"/>
@@ -1256,10 +1945,10 @@
       <w:color w:val="595959" w:themeColor="text1" w:themeTint="A6"/>
     </w:rPr>
   </w:style>
-  <w:style w:type="character" w:customStyle="1" w:styleId="Heading7Char">
-    <w:name w:val="Heading 7 Char"/>
-    <w:basedOn w:val="DefaultParagraphFont"/>
-    <w:link w:val="Heading7"/>
+  <w:style w:type="character" w:customStyle="1" w:styleId="Ttulo7Char">
+    <w:name w:val="Título 7 Char"/>
+    <w:basedOn w:val="Fontepargpadro"/>
+    <w:link w:val="Ttulo7"/>
     <w:uiPriority w:val="9"/>
     <w:semiHidden/>
     <w:rsid w:val="006702B9"/>
@@ -1268,10 +1957,10 @@
       <w:color w:val="595959" w:themeColor="text1" w:themeTint="A6"/>
     </w:rPr>
   </w:style>
-  <w:style w:type="character" w:customStyle="1" w:styleId="Heading8Char">
-    <w:name w:val="Heading 8 Char"/>
-    <w:basedOn w:val="DefaultParagraphFont"/>
-    <w:link w:val="Heading8"/>
+  <w:style w:type="character" w:customStyle="1" w:styleId="Ttulo8Char">
+    <w:name w:val="Título 8 Char"/>
+    <w:basedOn w:val="Fontepargpadro"/>
+    <w:link w:val="Ttulo8"/>
     <w:uiPriority w:val="9"/>
     <w:semiHidden/>
     <w:rsid w:val="006702B9"/>
@@ -1282,10 +1971,10 @@
       <w:color w:val="272727" w:themeColor="text1" w:themeTint="D8"/>
     </w:rPr>
   </w:style>
-  <w:style w:type="character" w:customStyle="1" w:styleId="Heading9Char">
-    <w:name w:val="Heading 9 Char"/>
-    <w:basedOn w:val="DefaultParagraphFont"/>
-    <w:link w:val="Heading9"/>
+  <w:style w:type="character" w:customStyle="1" w:styleId="Ttulo9Char">
+    <w:name w:val="Título 9 Char"/>
+    <w:basedOn w:val="Fontepargpadro"/>
+    <w:link w:val="Ttulo9"/>
     <w:uiPriority w:val="9"/>
     <w:semiHidden/>
     <w:rsid w:val="006702B9"/>
@@ -1294,11 +1983,11 @@
       <w:color w:val="272727" w:themeColor="text1" w:themeTint="D8"/>
     </w:rPr>
   </w:style>
-  <w:style w:type="paragraph" w:styleId="Title">
+  <w:style w:type="paragraph" w:styleId="Ttulo">
     <w:name w:val="Title"/>
     <w:basedOn w:val="Normal"/>
     <w:next w:val="Normal"/>
-    <w:link w:val="TitleChar"/>
+    <w:link w:val="TtuloChar"/>
     <w:uiPriority w:val="10"/>
     <w:qFormat/>
     <w:rsid w:val="006702B9"/>
@@ -1314,10 +2003,10 @@
       <w:szCs w:val="56"/>
     </w:rPr>
   </w:style>
-  <w:style w:type="character" w:customStyle="1" w:styleId="TitleChar">
-    <w:name w:val="Title Char"/>
-    <w:basedOn w:val="DefaultParagraphFont"/>
-    <w:link w:val="Title"/>
+  <w:style w:type="character" w:customStyle="1" w:styleId="TtuloChar">
+    <w:name w:val="Título Char"/>
+    <w:basedOn w:val="Fontepargpadro"/>
+    <w:link w:val="Ttulo"/>
     <w:uiPriority w:val="10"/>
     <w:rsid w:val="006702B9"/>
     <w:rPr>
@@ -1328,11 +2017,11 @@
       <w:szCs w:val="56"/>
     </w:rPr>
   </w:style>
-  <w:style w:type="paragraph" w:styleId="Subtitle">
+  <w:style w:type="paragraph" w:styleId="Subttulo">
     <w:name w:val="Subtitle"/>
     <w:basedOn w:val="Normal"/>
     <w:next w:val="Normal"/>
-    <w:link w:val="SubtitleChar"/>
+    <w:link w:val="SubttuloChar"/>
     <w:uiPriority w:val="11"/>
     <w:qFormat/>
     <w:rsid w:val="006702B9"/>
@@ -1349,10 +2038,10 @@
       <w:szCs w:val="28"/>
     </w:rPr>
   </w:style>
-  <w:style w:type="character" w:customStyle="1" w:styleId="SubtitleChar">
-    <w:name w:val="Subtitle Char"/>
-    <w:basedOn w:val="DefaultParagraphFont"/>
-    <w:link w:val="Subtitle"/>
+  <w:style w:type="character" w:customStyle="1" w:styleId="SubttuloChar">
+    <w:name w:val="Subtítulo Char"/>
+    <w:basedOn w:val="Fontepargpadro"/>
+    <w:link w:val="Subttulo"/>
     <w:uiPriority w:val="11"/>
     <w:rsid w:val="006702B9"/>
     <w:rPr>
@@ -1363,11 +2052,11 @@
       <w:szCs w:val="28"/>
     </w:rPr>
   </w:style>
-  <w:style w:type="paragraph" w:styleId="Quote">
+  <w:style w:type="paragraph" w:styleId="Citao">
     <w:name w:val="Quote"/>
     <w:basedOn w:val="Normal"/>
     <w:next w:val="Normal"/>
-    <w:link w:val="QuoteChar"/>
+    <w:link w:val="CitaoChar"/>
     <w:uiPriority w:val="29"/>
     <w:qFormat/>
     <w:rsid w:val="006702B9"/>
@@ -1381,10 +2070,10 @@
       <w:color w:val="404040" w:themeColor="text1" w:themeTint="BF"/>
     </w:rPr>
   </w:style>
-  <w:style w:type="character" w:customStyle="1" w:styleId="QuoteChar">
-    <w:name w:val="Quote Char"/>
-    <w:basedOn w:val="DefaultParagraphFont"/>
-    <w:link w:val="Quote"/>
+  <w:style w:type="character" w:customStyle="1" w:styleId="CitaoChar">
+    <w:name w:val="Citação Char"/>
+    <w:basedOn w:val="Fontepargpadro"/>
+    <w:link w:val="Citao"/>
     <w:uiPriority w:val="29"/>
     <w:rsid w:val="006702B9"/>
     <w:rPr>
@@ -1393,7 +2082,7 @@
       <w:color w:val="404040" w:themeColor="text1" w:themeTint="BF"/>
     </w:rPr>
   </w:style>
-  <w:style w:type="paragraph" w:styleId="ListParagraph">
+  <w:style w:type="paragraph" w:styleId="PargrafodaLista">
     <w:name w:val="List Paragraph"/>
     <w:basedOn w:val="Normal"/>
     <w:uiPriority w:val="34"/>
@@ -1404,9 +2093,9 @@
       <w:contextualSpacing/>
     </w:pPr>
   </w:style>
-  <w:style w:type="character" w:styleId="IntenseEmphasis">
+  <w:style w:type="character" w:styleId="nfaseIntensa">
     <w:name w:val="Intense Emphasis"/>
-    <w:basedOn w:val="DefaultParagraphFont"/>
+    <w:basedOn w:val="Fontepargpadro"/>
     <w:uiPriority w:val="21"/>
     <w:qFormat/>
     <w:rsid w:val="006702B9"/>
@@ -1416,11 +2105,11 @@
       <w:color w:val="0F4761" w:themeColor="accent1" w:themeShade="BF"/>
     </w:rPr>
   </w:style>
-  <w:style w:type="paragraph" w:styleId="IntenseQuote">
+  <w:style w:type="paragraph" w:styleId="CitaoIntensa">
     <w:name w:val="Intense Quote"/>
     <w:basedOn w:val="Normal"/>
     <w:next w:val="Normal"/>
-    <w:link w:val="IntenseQuoteChar"/>
+    <w:link w:val="CitaoIntensaChar"/>
     <w:uiPriority w:val="30"/>
     <w:qFormat/>
     <w:rsid w:val="006702B9"/>
@@ -1439,10 +2128,10 @@
       <w:color w:val="0F4761" w:themeColor="accent1" w:themeShade="BF"/>
     </w:rPr>
   </w:style>
-  <w:style w:type="character" w:customStyle="1" w:styleId="IntenseQuoteChar">
-    <w:name w:val="Intense Quote Char"/>
-    <w:basedOn w:val="DefaultParagraphFont"/>
-    <w:link w:val="IntenseQuote"/>
+  <w:style w:type="character" w:customStyle="1" w:styleId="CitaoIntensaChar">
+    <w:name w:val="Citação Intensa Char"/>
+    <w:basedOn w:val="Fontepargpadro"/>
+    <w:link w:val="CitaoIntensa"/>
     <w:uiPriority w:val="30"/>
     <w:rsid w:val="006702B9"/>
     <w:rPr>
@@ -1451,9 +2140,9 @@
       <w:color w:val="0F4761" w:themeColor="accent1" w:themeShade="BF"/>
     </w:rPr>
   </w:style>
-  <w:style w:type="character" w:styleId="IntenseReference">
+  <w:style w:type="character" w:styleId="RefernciaIntensa">
     <w:name w:val="Intense Reference"/>
-    <w:basedOn w:val="DefaultParagraphFont"/>
+    <w:basedOn w:val="Fontepargpadro"/>
     <w:uiPriority w:val="32"/>
     <w:qFormat/>
     <w:rsid w:val="006702B9"/>

</xml_diff>